<commit_message>
Updated LINQ and Persistency materials
Added InvoiceGenerator and GameDBApp (unfinished)
</commit_message>
<xml_diff>
--- a/Chap/Persist/Persistency.docx
+++ b/Chap/Persist/Persistency.docx
@@ -99,6 +99,7 @@
                   <w:dataBinding w:prefixMappings="xmlns:ns0='http://schemas.openxmlformats.org/package/2006/metadata/core-properties' xmlns:ns1='http://purl.org/dc/elements/1.1/'" w:xpath="/ns0:coreProperties[1]/ns1:title[1]" w:storeItemID="{6C3C8BC8-F283-45AE-878A-BAB7291924A1}"/>
                   <w:text/>
                 </w:sdtPr>
+                <w:sdtEndPr/>
                 <w:sdtContent>
                   <w:p>
                     <w:pPr>
@@ -190,6 +191,7 @@
                 <w:dataBinding w:prefixMappings="xmlns:ns0='http://schemas.openxmlformats.org/package/2006/metadata/core-properties' xmlns:ns1='http://purl.org/dc/elements/1.1/'" w:xpath="/ns0:coreProperties[1]/ns1:subject[1]" w:storeItemID="{6C3C8BC8-F283-45AE-878A-BAB7291924A1}"/>
                 <w:text/>
               </w:sdtPr>
+              <w:sdtEndPr/>
               <w:sdtContent>
                 <w:tc>
                   <w:tcPr>
@@ -257,6 +259,7 @@
                   <w:dataBinding w:prefixMappings="xmlns:ns0='http://schemas.openxmlformats.org/package/2006/metadata/core-properties' xmlns:ns1='http://purl.org/dc/elements/1.1/'" w:xpath="/ns0:coreProperties[1]/ns1:creator[1]" w:storeItemID="{6C3C8BC8-F283-45AE-878A-BAB7291924A1}"/>
                   <w:text/>
                 </w:sdtPr>
+                <w:sdtEndPr/>
                 <w:sdtContent>
                   <w:p>
                     <w:pPr>
@@ -292,6 +295,7 @@
                     <w:calendar w:val="gregorian"/>
                   </w:date>
                 </w:sdtPr>
+                <w:sdtEndPr/>
                 <w:sdtContent>
                   <w:p>
                     <w:pPr>
@@ -19240,7 +19244,21 @@
           <w:sz w:val="28"/>
           <w:szCs w:val="28"/>
         </w:rPr>
-        <w:t xml:space="preserve"> classes. If this is the case, it might be neces</w:t>
+        <w:t xml:space="preserve"> classes. If this is the case, it might be</w:t>
+      </w:r>
+      <w:r>
+        <w:rPr>
+          <w:sz w:val="28"/>
+          <w:szCs w:val="28"/>
+        </w:rPr>
+        <w:t>come</w:t>
+      </w:r>
+      <w:r>
+        <w:rPr>
+          <w:sz w:val="28"/>
+          <w:szCs w:val="28"/>
+        </w:rPr>
+        <w:t xml:space="preserve"> neces</w:t>
       </w:r>
       <w:r>
         <w:rPr>
@@ -19255,14 +19273,66 @@
           <w:szCs w:val="28"/>
         </w:rPr>
         <w:softHyphen/>
-        <w:t xml:space="preserve">sary to e.g. specify that certain properties should be ignored by the model builder. </w:t>
-      </w:r>
-      <w:r>
-        <w:rPr>
-          <w:sz w:val="28"/>
-          <w:szCs w:val="28"/>
-        </w:rPr>
-        <w:t>If your setup requires such fine-tuning of the model builder, you should seek out more detailed documentation on the Entity Framework Core online.</w:t>
+      </w:r>
+      <w:r>
+        <w:rPr>
+          <w:sz w:val="28"/>
+          <w:szCs w:val="28"/>
+        </w:rPr>
+        <w:softHyphen/>
+        <w:t xml:space="preserve">sary to e.g. specify that certain properties should be ignored </w:t>
+      </w:r>
+      <w:r>
+        <w:rPr>
+          <w:sz w:val="28"/>
+          <w:szCs w:val="28"/>
+        </w:rPr>
+        <w:t>during</w:t>
+      </w:r>
+      <w:r>
+        <w:rPr>
+          <w:sz w:val="28"/>
+          <w:szCs w:val="28"/>
+        </w:rPr>
+        <w:t xml:space="preserve"> the model build</w:t>
+      </w:r>
+      <w:r>
+        <w:rPr>
+          <w:sz w:val="28"/>
+          <w:szCs w:val="28"/>
+        </w:rPr>
+        <w:softHyphen/>
+        <w:t>ing process</w:t>
+      </w:r>
+      <w:r>
+        <w:rPr>
+          <w:sz w:val="28"/>
+          <w:szCs w:val="28"/>
+        </w:rPr>
+        <w:t xml:space="preserve">. </w:t>
+      </w:r>
+      <w:r>
+        <w:rPr>
+          <w:sz w:val="28"/>
+          <w:szCs w:val="28"/>
+        </w:rPr>
+        <w:t xml:space="preserve">If your setup requires such </w:t>
+      </w:r>
+      <w:r>
+        <w:rPr>
+          <w:sz w:val="28"/>
+          <w:szCs w:val="28"/>
+        </w:rPr>
+        <w:t>fine-tuning of the model building</w:t>
+      </w:r>
+      <w:bookmarkStart w:id="17" w:name="_GoBack"/>
+      <w:bookmarkEnd w:id="17"/>
+      <w:r>
+        <w:rPr>
+          <w:sz w:val="28"/>
+          <w:szCs w:val="28"/>
+        </w:rPr>
+        <w:t>, you should seek out more detailed documentation on the Entity Framework Core online.</w:t>
       </w:r>
     </w:p>
     <w:p>
@@ -20240,11 +20310,11 @@
         <w:pStyle w:val="Overskrift3"/>
         <w:ind w:left="0"/>
       </w:pPr>
-      <w:bookmarkStart w:id="17" w:name="_Toc526425809"/>
+      <w:bookmarkStart w:id="18" w:name="_Toc526425809"/>
       <w:r>
         <w:t>Using the generated classes and properties</w:t>
       </w:r>
-      <w:bookmarkEnd w:id="17"/>
+      <w:bookmarkEnd w:id="18"/>
     </w:p>
     <w:p>
       <w:pPr>
@@ -20356,14 +20426,14 @@
           <w:color w:val="000000"/>
         </w:rPr>
       </w:pPr>
-      <w:bookmarkStart w:id="18" w:name="OLE_LINK129"/>
-      <w:bookmarkStart w:id="19" w:name="OLE_LINK130"/>
-      <w:bookmarkStart w:id="20" w:name="OLE_LINK131"/>
-      <w:bookmarkStart w:id="21" w:name="OLE_LINK136"/>
-      <w:bookmarkStart w:id="22" w:name="OLE_LINK137"/>
-      <w:bookmarkStart w:id="23" w:name="OLE_LINK185"/>
-      <w:bookmarkStart w:id="24" w:name="OLE_LINK1"/>
-      <w:bookmarkStart w:id="25" w:name="OLE_LINK2"/>
+      <w:bookmarkStart w:id="19" w:name="OLE_LINK129"/>
+      <w:bookmarkStart w:id="20" w:name="OLE_LINK130"/>
+      <w:bookmarkStart w:id="21" w:name="OLE_LINK131"/>
+      <w:bookmarkStart w:id="22" w:name="OLE_LINK136"/>
+      <w:bookmarkStart w:id="23" w:name="OLE_LINK137"/>
+      <w:bookmarkStart w:id="24" w:name="OLE_LINK185"/>
+      <w:bookmarkStart w:id="25" w:name="OLE_LINK1"/>
+      <w:bookmarkStart w:id="26" w:name="OLE_LINK2"/>
       <w:r>
         <w:rPr>
           <w:rFonts w:ascii="Consolas" w:hAnsi="Consolas" w:cs="Consolas"/>
@@ -20696,7 +20766,6 @@
         <w:t>}</w:t>
       </w:r>
     </w:p>
-    <w:bookmarkEnd w:id="18"/>
     <w:bookmarkEnd w:id="19"/>
     <w:bookmarkEnd w:id="20"/>
     <w:bookmarkEnd w:id="21"/>
@@ -20704,6 +20773,7 @@
     <w:bookmarkEnd w:id="23"/>
     <w:bookmarkEnd w:id="24"/>
     <w:bookmarkEnd w:id="25"/>
+    <w:bookmarkEnd w:id="26"/>
     <w:p>
       <w:pPr>
         <w:rPr>
@@ -20994,8 +21064,8 @@
           <w:color w:val="000000"/>
         </w:rPr>
       </w:pPr>
-      <w:bookmarkStart w:id="26" w:name="OLE_LINK186"/>
-      <w:bookmarkStart w:id="27" w:name="OLE_LINK187"/>
+      <w:bookmarkStart w:id="27" w:name="OLE_LINK186"/>
+      <w:bookmarkStart w:id="28" w:name="OLE_LINK187"/>
       <w:r>
         <w:rPr>
           <w:rFonts w:ascii="Consolas" w:hAnsi="Consolas" w:cs="Consolas"/>
@@ -21213,8 +21283,8 @@
         <w:t>db.SaveChanges();</w:t>
       </w:r>
     </w:p>
-    <w:bookmarkEnd w:id="26"/>
     <w:bookmarkEnd w:id="27"/>
+    <w:bookmarkEnd w:id="28"/>
     <w:p>
       <w:pPr>
         <w:keepNext/>
@@ -21457,8 +21527,8 @@
           <w:color w:val="000000"/>
         </w:rPr>
       </w:pPr>
-      <w:bookmarkStart w:id="28" w:name="OLE_LINK188"/>
-      <w:bookmarkStart w:id="29" w:name="OLE_LINK189"/>
+      <w:bookmarkStart w:id="29" w:name="OLE_LINK188"/>
+      <w:bookmarkStart w:id="30" w:name="OLE_LINK189"/>
       <w:r>
         <w:rPr>
           <w:rFonts w:ascii="Consolas" w:hAnsi="Consolas" w:cs="Consolas"/>
@@ -21579,8 +21649,8 @@
         <w:t>}</w:t>
       </w:r>
     </w:p>
-    <w:bookmarkEnd w:id="28"/>
     <w:bookmarkEnd w:id="29"/>
+    <w:bookmarkEnd w:id="30"/>
     <w:p>
       <w:pPr>
         <w:rPr>
@@ -22280,16 +22350,16 @@
         <w:pStyle w:val="Overskrift2"/>
         <w:ind w:left="0"/>
       </w:pPr>
-      <w:bookmarkStart w:id="30" w:name="_Toc510548984"/>
-      <w:bookmarkStart w:id="31" w:name="_Toc526425810"/>
+      <w:bookmarkStart w:id="31" w:name="_Toc510548984"/>
+      <w:bookmarkStart w:id="32" w:name="_Toc526425810"/>
       <w:r>
         <w:t>Deploying</w:t>
       </w:r>
       <w:r>
         <w:t xml:space="preserve"> a database to the Cloud (Azure)</w:t>
       </w:r>
-      <w:bookmarkEnd w:id="30"/>
       <w:bookmarkEnd w:id="31"/>
+      <w:bookmarkEnd w:id="32"/>
     </w:p>
     <w:p>
       <w:pPr>
@@ -26195,12 +26265,12 @@
         <w:pStyle w:val="Overskrift1"/>
         <w:ind w:left="0"/>
       </w:pPr>
-      <w:bookmarkStart w:id="32" w:name="_Toc526425811"/>
+      <w:bookmarkStart w:id="33" w:name="_Toc526425811"/>
       <w:r>
         <w:lastRenderedPageBreak/>
         <w:t>Exercises</w:t>
       </w:r>
-      <w:bookmarkEnd w:id="32"/>
+      <w:bookmarkEnd w:id="33"/>
     </w:p>
     <w:p>
       <w:pPr>
@@ -26292,8 +26362,8 @@
                 <w:lang w:eastAsia="da-DK"/>
               </w:rPr>
             </w:pPr>
-            <w:bookmarkStart w:id="33" w:name="_Toc510676432"/>
-            <w:bookmarkStart w:id="34" w:name="_Toc526425812"/>
+            <w:bookmarkStart w:id="34" w:name="_Toc510676432"/>
+            <w:bookmarkStart w:id="35" w:name="_Toc526425812"/>
             <w:r>
               <w:rPr>
                 <w:lang w:eastAsia="da-DK"/>
@@ -26306,8 +26376,8 @@
               </w:rPr>
               <w:t>.1</w:t>
             </w:r>
-            <w:bookmarkEnd w:id="33"/>
             <w:bookmarkEnd w:id="34"/>
+            <w:bookmarkEnd w:id="35"/>
           </w:p>
           <w:p>
             <w:pPr>
@@ -26691,8 +26761,8 @@
               </w:rPr>
               <w:t xml:space="preserve">Add a new instance field </w:t>
             </w:r>
-            <w:bookmarkStart w:id="35" w:name="OLE_LINK17"/>
-            <w:bookmarkStart w:id="36" w:name="OLE_LINK18"/>
+            <w:bookmarkStart w:id="36" w:name="OLE_LINK17"/>
+            <w:bookmarkStart w:id="37" w:name="OLE_LINK18"/>
             <w:r>
               <w:rPr>
                 <w:rFonts w:ascii="Calibri" w:eastAsia="Times New Roman" w:hAnsi="Calibri" w:cs="Times New Roman"/>
@@ -26737,8 +26807,8 @@
               <w:softHyphen/>
               <w:t>Command</w:t>
             </w:r>
-            <w:bookmarkEnd w:id="35"/>
             <w:bookmarkEnd w:id="36"/>
+            <w:bookmarkEnd w:id="37"/>
           </w:p>
           <w:p>
             <w:pPr>
@@ -27552,8 +27622,8 @@
                 <w:lang w:eastAsia="da-DK"/>
               </w:rPr>
             </w:pPr>
-            <w:bookmarkStart w:id="37" w:name="_Toc510676433"/>
-            <w:bookmarkStart w:id="38" w:name="_Toc526425813"/>
+            <w:bookmarkStart w:id="38" w:name="_Toc510676433"/>
+            <w:bookmarkStart w:id="39" w:name="_Toc526425813"/>
             <w:r>
               <w:rPr>
                 <w:lang w:eastAsia="da-DK"/>
@@ -27566,8 +27636,8 @@
               </w:rPr>
               <w:t>.2</w:t>
             </w:r>
-            <w:bookmarkEnd w:id="37"/>
             <w:bookmarkEnd w:id="38"/>
+            <w:bookmarkEnd w:id="39"/>
           </w:p>
           <w:p>
             <w:pPr>
@@ -28355,10 +28425,10 @@
               </w:rPr>
               <w:t>);</w:t>
             </w:r>
-            <w:bookmarkStart w:id="39" w:name="OLE_LINK5"/>
-            <w:bookmarkStart w:id="40" w:name="OLE_LINK6"/>
-            <w:bookmarkEnd w:id="39"/>
+            <w:bookmarkStart w:id="40" w:name="OLE_LINK5"/>
+            <w:bookmarkStart w:id="41" w:name="OLE_LINK6"/>
             <w:bookmarkEnd w:id="40"/>
+            <w:bookmarkEnd w:id="41"/>
           </w:p>
           <w:p>
             <w:pPr>
@@ -28790,8 +28860,8 @@
                 <w:lang w:eastAsia="da-DK"/>
               </w:rPr>
             </w:pPr>
-            <w:bookmarkStart w:id="41" w:name="_Toc510676434"/>
-            <w:bookmarkStart w:id="42" w:name="_Toc526425814"/>
+            <w:bookmarkStart w:id="42" w:name="_Toc510676434"/>
+            <w:bookmarkStart w:id="43" w:name="_Toc526425814"/>
             <w:r>
               <w:rPr>
                 <w:lang w:eastAsia="da-DK"/>
@@ -28804,8 +28874,8 @@
               </w:rPr>
               <w:t>.3</w:t>
             </w:r>
-            <w:bookmarkEnd w:id="41"/>
             <w:bookmarkEnd w:id="42"/>
+            <w:bookmarkEnd w:id="43"/>
           </w:p>
           <w:p>
             <w:pPr>
@@ -30284,8 +30354,8 @@
                 <w:lang w:eastAsia="da-DK"/>
               </w:rPr>
             </w:pPr>
-            <w:bookmarkStart w:id="43" w:name="_Toc510676435"/>
-            <w:bookmarkStart w:id="44" w:name="_Toc526425815"/>
+            <w:bookmarkStart w:id="44" w:name="_Toc510676435"/>
+            <w:bookmarkStart w:id="45" w:name="_Toc526425815"/>
             <w:r>
               <w:rPr>
                 <w:lang w:eastAsia="da-DK"/>
@@ -30298,8 +30368,8 @@
               </w:rPr>
               <w:t>.4</w:t>
             </w:r>
-            <w:bookmarkEnd w:id="43"/>
             <w:bookmarkEnd w:id="44"/>
+            <w:bookmarkEnd w:id="45"/>
           </w:p>
           <w:p>
             <w:pPr>
@@ -31045,17 +31115,7 @@
                 <w:szCs w:val="24"/>
                 <w:lang w:eastAsia="da-DK"/>
               </w:rPr>
-              <w:t>using the Entity Framework Core Power Tools as described</w:t>
-            </w:r>
-            <w:r>
-              <w:rPr>
-                <w:rFonts w:ascii="Calibri" w:eastAsia="Times New Roman" w:hAnsi="Calibri" w:cs="Times New Roman"/>
-                <w:color w:val="00000A"/>
-                <w:sz w:val="24"/>
-                <w:szCs w:val="24"/>
-                <w:lang w:eastAsia="da-DK"/>
-              </w:rPr>
-              <w:t xml:space="preserve"> in the notes</w:t>
+              <w:t>using the Entity Framework Core Power Tools as described in the notes</w:t>
             </w:r>
             <w:r>
               <w:rPr>
@@ -31185,17 +31245,7 @@
                 <w:szCs w:val="24"/>
                 <w:lang w:eastAsia="da-DK"/>
               </w:rPr>
-              <w:t>of class types</w:t>
-            </w:r>
-            <w:r>
-              <w:rPr>
-                <w:rFonts w:ascii="Calibri" w:eastAsia="Times New Roman" w:hAnsi="Calibri" w:cs="Times New Roman"/>
-                <w:color w:val="00000A"/>
-                <w:sz w:val="24"/>
-                <w:szCs w:val="24"/>
-                <w:lang w:eastAsia="da-DK"/>
-              </w:rPr>
-              <w:t xml:space="preserve"> and collection types, like e.g. the </w:t>
+              <w:t xml:space="preserve">of class types and collection types, like e.g. the </w:t>
             </w:r>
             <w:r>
               <w:rPr>
@@ -31270,8 +31320,6 @@
               </w:rPr>
               <w:softHyphen/>
             </w:r>
-            <w:bookmarkStart w:id="45" w:name="_GoBack"/>
-            <w:bookmarkEnd w:id="45"/>
             <w:r>
               <w:rPr>
                 <w:rFonts w:ascii="Calibri" w:eastAsia="Times New Roman" w:hAnsi="Calibri" w:cs="Times New Roman"/>
@@ -31366,27 +31414,29 @@
                 <w:szCs w:val="24"/>
                 <w:lang w:eastAsia="da-DK"/>
               </w:rPr>
-              <w:t xml:space="preserve">the </w:t>
+              <w:t xml:space="preserve">the four files named </w:t>
             </w:r>
             <w:r>
               <w:rPr>
                 <w:rFonts w:ascii="Calibri" w:eastAsia="Times New Roman" w:hAnsi="Calibri" w:cs="Times New Roman"/>
+                <w:b/>
                 <w:color w:val="00000A"/>
                 <w:sz w:val="24"/>
                 <w:szCs w:val="24"/>
                 <w:lang w:eastAsia="da-DK"/>
               </w:rPr>
-              <w:t xml:space="preserve">four </w:t>
+              <w:t>…</w:t>
             </w:r>
             <w:r>
               <w:rPr>
                 <w:rFonts w:ascii="Calibri" w:eastAsia="Times New Roman" w:hAnsi="Calibri" w:cs="Times New Roman"/>
+                <w:b/>
                 <w:color w:val="00000A"/>
                 <w:sz w:val="24"/>
                 <w:szCs w:val="24"/>
                 <w:lang w:eastAsia="da-DK"/>
               </w:rPr>
-              <w:t>files</w:t>
+              <w:t>Logic.cs</w:t>
             </w:r>
             <w:r>
               <w:rPr>
@@ -31396,7 +31446,28 @@
                 <w:szCs w:val="24"/>
                 <w:lang w:eastAsia="da-DK"/>
               </w:rPr>
-              <w:t xml:space="preserve"> named</w:t>
+              <w:t xml:space="preserve"> each contain </w:t>
+            </w:r>
+            <w:r>
+              <w:rPr>
+                <w:rFonts w:ascii="Calibri" w:eastAsia="Times New Roman" w:hAnsi="Calibri" w:cs="Times New Roman"/>
+                <w:color w:val="00000A"/>
+                <w:sz w:val="24"/>
+                <w:szCs w:val="24"/>
+                <w:lang w:eastAsia="da-DK"/>
+              </w:rPr>
+              <w:t xml:space="preserve">an override of </w:t>
+            </w:r>
+            <w:r>
+              <w:rPr>
+                <w:rFonts w:ascii="Calibri" w:eastAsia="Times New Roman" w:hAnsi="Calibri" w:cs="Times New Roman"/>
+                <w:b/>
+                <w:color w:val="00000A"/>
+                <w:sz w:val="24"/>
+                <w:szCs w:val="24"/>
+                <w:lang w:eastAsia="da-DK"/>
+              </w:rPr>
+              <w:t>ToString</w:t>
             </w:r>
             <w:r>
               <w:rPr>
@@ -31411,24 +31482,12 @@
             <w:r>
               <w:rPr>
                 <w:rFonts w:ascii="Calibri" w:eastAsia="Times New Roman" w:hAnsi="Calibri" w:cs="Times New Roman"/>
-                <w:b/>
                 <w:color w:val="00000A"/>
                 <w:sz w:val="24"/>
                 <w:szCs w:val="24"/>
                 <w:lang w:eastAsia="da-DK"/>
               </w:rPr>
-              <w:t>…</w:t>
-            </w:r>
-            <w:r>
-              <w:rPr>
-                <w:rFonts w:ascii="Calibri" w:eastAsia="Times New Roman" w:hAnsi="Calibri" w:cs="Times New Roman"/>
-                <w:b/>
-                <w:color w:val="00000A"/>
-                <w:sz w:val="24"/>
-                <w:szCs w:val="24"/>
-                <w:lang w:eastAsia="da-DK"/>
-              </w:rPr>
-              <w:t>Logic.cs</w:t>
+              <w:t>for</w:t>
             </w:r>
             <w:r>
               <w:rPr>
@@ -31448,7 +31507,7 @@
                 <w:szCs w:val="24"/>
                 <w:lang w:eastAsia="da-DK"/>
               </w:rPr>
-              <w:t xml:space="preserve">each </w:t>
+              <w:t>one of the four domain classes</w:t>
             </w:r>
             <w:r>
               <w:rPr>
@@ -31458,7 +31517,7 @@
                 <w:szCs w:val="24"/>
                 <w:lang w:eastAsia="da-DK"/>
               </w:rPr>
-              <w:t xml:space="preserve">contain </w:t>
+              <w:t xml:space="preserve">. </w:t>
             </w:r>
             <w:r>
               <w:rPr>
@@ -31468,7 +31527,7 @@
                 <w:szCs w:val="24"/>
                 <w:lang w:eastAsia="da-DK"/>
               </w:rPr>
-              <w:t xml:space="preserve">an override of </w:t>
+              <w:t xml:space="preserve">Uncomment the code for </w:t>
             </w:r>
             <w:r>
               <w:rPr>
@@ -31489,98 +31548,7 @@
                 <w:szCs w:val="24"/>
                 <w:lang w:eastAsia="da-DK"/>
               </w:rPr>
-              <w:t xml:space="preserve"> </w:t>
-            </w:r>
-            <w:r>
-              <w:rPr>
-                <w:rFonts w:ascii="Calibri" w:eastAsia="Times New Roman" w:hAnsi="Calibri" w:cs="Times New Roman"/>
-                <w:color w:val="00000A"/>
-                <w:sz w:val="24"/>
-                <w:szCs w:val="24"/>
-                <w:lang w:eastAsia="da-DK"/>
-              </w:rPr>
-              <w:t>for</w:t>
-            </w:r>
-            <w:r>
-              <w:rPr>
-                <w:rFonts w:ascii="Calibri" w:eastAsia="Times New Roman" w:hAnsi="Calibri" w:cs="Times New Roman"/>
-                <w:color w:val="00000A"/>
-                <w:sz w:val="24"/>
-                <w:szCs w:val="24"/>
-                <w:lang w:eastAsia="da-DK"/>
-              </w:rPr>
-              <w:t xml:space="preserve"> </w:t>
-            </w:r>
-            <w:r>
-              <w:rPr>
-                <w:rFonts w:ascii="Calibri" w:eastAsia="Times New Roman" w:hAnsi="Calibri" w:cs="Times New Roman"/>
-                <w:color w:val="00000A"/>
-                <w:sz w:val="24"/>
-                <w:szCs w:val="24"/>
-                <w:lang w:eastAsia="da-DK"/>
-              </w:rPr>
-              <w:t>one of the four domain classes</w:t>
-            </w:r>
-            <w:r>
-              <w:rPr>
-                <w:rFonts w:ascii="Calibri" w:eastAsia="Times New Roman" w:hAnsi="Calibri" w:cs="Times New Roman"/>
-                <w:color w:val="00000A"/>
-                <w:sz w:val="24"/>
-                <w:szCs w:val="24"/>
-                <w:lang w:eastAsia="da-DK"/>
-              </w:rPr>
-              <w:t xml:space="preserve">. </w:t>
-            </w:r>
-            <w:r>
-              <w:rPr>
-                <w:rFonts w:ascii="Calibri" w:eastAsia="Times New Roman" w:hAnsi="Calibri" w:cs="Times New Roman"/>
-                <w:color w:val="00000A"/>
-                <w:sz w:val="24"/>
-                <w:szCs w:val="24"/>
-                <w:lang w:eastAsia="da-DK"/>
-              </w:rPr>
-              <w:t xml:space="preserve">Uncomment the code for </w:t>
-            </w:r>
-            <w:r>
-              <w:rPr>
-                <w:rFonts w:ascii="Calibri" w:eastAsia="Times New Roman" w:hAnsi="Calibri" w:cs="Times New Roman"/>
-                <w:b/>
-                <w:color w:val="00000A"/>
-                <w:sz w:val="24"/>
-                <w:szCs w:val="24"/>
-                <w:lang w:eastAsia="da-DK"/>
-              </w:rPr>
-              <w:t>ToString</w:t>
-            </w:r>
-            <w:r>
-              <w:rPr>
-                <w:rFonts w:ascii="Calibri" w:eastAsia="Times New Roman" w:hAnsi="Calibri" w:cs="Times New Roman"/>
-                <w:color w:val="00000A"/>
-                <w:sz w:val="24"/>
-                <w:szCs w:val="24"/>
-                <w:lang w:eastAsia="da-DK"/>
-              </w:rPr>
-              <w:t xml:space="preserve"> in </w:t>
-            </w:r>
-            <w:r>
-              <w:rPr>
-                <w:rFonts w:ascii="Calibri" w:eastAsia="Times New Roman" w:hAnsi="Calibri" w:cs="Times New Roman"/>
-                <w:color w:val="00000A"/>
-                <w:sz w:val="24"/>
-                <w:szCs w:val="24"/>
-                <w:lang w:eastAsia="da-DK"/>
-              </w:rPr>
-              <w:t>all</w:t>
-            </w:r>
-            <w:r>
-              <w:rPr>
-                <w:rFonts w:ascii="Calibri" w:eastAsia="Times New Roman" w:hAnsi="Calibri" w:cs="Times New Roman"/>
-                <w:color w:val="00000A"/>
-                <w:sz w:val="24"/>
-                <w:szCs w:val="24"/>
-                <w:lang w:eastAsia="da-DK"/>
-              </w:rPr>
-              <w:t xml:space="preserve"> classes.</w:t>
+              <w:t xml:space="preserve"> in all classes.</w:t>
             </w:r>
           </w:p>
           <w:p>
@@ -31811,7 +31779,7 @@
                 <w:szCs w:val="24"/>
                 <w:lang w:eastAsia="da-DK"/>
               </w:rPr>
-              <w:t>)</w:t>
+              <w:t>),</w:t>
             </w:r>
             <w:r>
               <w:rPr>
@@ -31821,27 +31789,7 @@
                 <w:szCs w:val="24"/>
                 <w:lang w:eastAsia="da-DK"/>
               </w:rPr>
-              <w:t>,</w:t>
-            </w:r>
-            <w:r>
-              <w:rPr>
-                <w:rFonts w:ascii="Calibri" w:eastAsia="Times New Roman" w:hAnsi="Calibri" w:cs="Times New Roman"/>
-                <w:color w:val="00000A"/>
-                <w:sz w:val="24"/>
-                <w:szCs w:val="24"/>
-                <w:lang w:eastAsia="da-DK"/>
-              </w:rPr>
-              <w:t xml:space="preserve"> and run the application. Study the output. </w:t>
-            </w:r>
-            <w:r>
-              <w:rPr>
-                <w:rFonts w:ascii="Calibri" w:eastAsia="Times New Roman" w:hAnsi="Calibri" w:cs="Times New Roman"/>
-                <w:color w:val="00000A"/>
-                <w:sz w:val="24"/>
-                <w:szCs w:val="24"/>
-                <w:lang w:eastAsia="da-DK"/>
-              </w:rPr>
-              <w:t>What is different?</w:t>
+              <w:t xml:space="preserve"> and run the application. Study the output. What is different?</w:t>
             </w:r>
           </w:p>
           <w:p>
@@ -31902,6 +31850,7 @@
         <w:docPartUnique/>
       </w:docPartObj>
     </w:sdtPr>
+    <w:sdtEndPr/>
     <w:sdtContent>
       <w:p>
         <w:pPr>
@@ -31922,7 +31871,7 @@
             <w:noProof/>
             <w:lang w:val="da-DK"/>
           </w:rPr>
-          <w:t>36</w:t>
+          <w:t>23</w:t>
         </w:r>
         <w:r>
           <w:fldChar w:fldCharType="end"/>
@@ -36128,7 +36077,7 @@
 </file>
 
 <file path=customXml/itemProps2.xml><?xml version="1.0" encoding="utf-8"?>
-<ds:datastoreItem xmlns:ds="http://schemas.openxmlformats.org/officeDocument/2006/customXml" ds:itemID="{5F24AC1A-6658-4FBA-8C2D-FF9DCA6CB28E}">
+<ds:datastoreItem xmlns:ds="http://schemas.openxmlformats.org/officeDocument/2006/customXml" ds:itemID="{9652B3DB-36CA-4106-AC90-F10B93EBA84A}">
   <ds:schemaRefs>
     <ds:schemaRef ds:uri="http://schemas.openxmlformats.org/officeDocument/2006/bibliography"/>
   </ds:schemaRefs>

</xml_diff>

<commit_message>
Updates to Persistency materials
Updates to Persistency materials
</commit_message>
<xml_diff>
--- a/Chap/Persist/Persistency.docx
+++ b/Chap/Persist/Persistency.docx
@@ -99,7 +99,6 @@
                   <w:dataBinding w:prefixMappings="xmlns:ns0='http://schemas.openxmlformats.org/package/2006/metadata/core-properties' xmlns:ns1='http://purl.org/dc/elements/1.1/'" w:xpath="/ns0:coreProperties[1]/ns1:title[1]" w:storeItemID="{6C3C8BC8-F283-45AE-878A-BAB7291924A1}"/>
                   <w:text/>
                 </w:sdtPr>
-                <w:sdtEndPr/>
                 <w:sdtContent>
                   <w:p>
                     <w:pPr>
@@ -191,7 +190,6 @@
                 <w:dataBinding w:prefixMappings="xmlns:ns0='http://schemas.openxmlformats.org/package/2006/metadata/core-properties' xmlns:ns1='http://purl.org/dc/elements/1.1/'" w:xpath="/ns0:coreProperties[1]/ns1:subject[1]" w:storeItemID="{6C3C8BC8-F283-45AE-878A-BAB7291924A1}"/>
                 <w:text/>
               </w:sdtPr>
-              <w:sdtEndPr/>
               <w:sdtContent>
                 <w:tc>
                   <w:tcPr>
@@ -259,7 +257,6 @@
                   <w:dataBinding w:prefixMappings="xmlns:ns0='http://schemas.openxmlformats.org/package/2006/metadata/core-properties' xmlns:ns1='http://purl.org/dc/elements/1.1/'" w:xpath="/ns0:coreProperties[1]/ns1:creator[1]" w:storeItemID="{6C3C8BC8-F283-45AE-878A-BAB7291924A1}"/>
                   <w:text/>
                 </w:sdtPr>
-                <w:sdtEndPr/>
                 <w:sdtContent>
                   <w:p>
                     <w:pPr>
@@ -295,7 +292,6 @@
                     <w:calendar w:val="gregorian"/>
                   </w:date>
                 </w:sdtPr>
-                <w:sdtEndPr/>
                 <w:sdtContent>
                   <w:p>
                     <w:pPr>
@@ -12693,7 +12689,21 @@
           <w:szCs w:val="28"/>
         </w:rPr>
         <w:lastRenderedPageBreak/>
-        <w:t>So, what is a web service more specifically. A web service can be thought of as an application running somewhere on the Web – perhaps on a remote computer in a cloud hosting service –</w:t>
+        <w:t>So, what is a web service mor</w:t>
+      </w:r>
+      <w:r>
+        <w:rPr>
+          <w:sz w:val="28"/>
+          <w:szCs w:val="28"/>
+        </w:rPr>
+        <w:t>e specifically?</w:t>
+      </w:r>
+      <w:r>
+        <w:rPr>
+          <w:sz w:val="28"/>
+          <w:szCs w:val="28"/>
+        </w:rPr>
+        <w:t xml:space="preserve"> A web service can be thought of as an application running somewhere on the Web – perhaps on a remote computer in a cloud hosting service –</w:t>
       </w:r>
       <w:r>
         <w:rPr>
@@ -12715,7 +12725,21 @@
           <w:sz w:val="28"/>
           <w:szCs w:val="28"/>
         </w:rPr>
-        <w:t xml:space="preserve"> which other applications can invoke for for useful purpose. For a web service, the term </w:t>
+        <w:t xml:space="preserve"> which other applications can invoke for useful purpose</w:t>
+      </w:r>
+      <w:r>
+        <w:rPr>
+          <w:sz w:val="28"/>
+          <w:szCs w:val="28"/>
+        </w:rPr>
+        <w:t>s</w:t>
+      </w:r>
+      <w:r>
+        <w:rPr>
+          <w:sz w:val="28"/>
+          <w:szCs w:val="28"/>
+        </w:rPr>
+        <w:t xml:space="preserve">. For a web service, the term </w:t>
       </w:r>
       <w:r>
         <w:rPr>
@@ -12796,7 +12820,21 @@
           <w:sz w:val="28"/>
           <w:szCs w:val="28"/>
         </w:rPr>
-        <w:t xml:space="preserve">) interact via the Web, they need to follow a Web-oriented “protocol” for comminication. </w:t>
+        <w:t>) interact via the Web, they need to follow a W</w:t>
+      </w:r>
+      <w:r>
+        <w:rPr>
+          <w:sz w:val="28"/>
+          <w:szCs w:val="28"/>
+        </w:rPr>
+        <w:t>eb-oriented “protocol” for commu</w:t>
+      </w:r>
+      <w:r>
+        <w:rPr>
+          <w:sz w:val="28"/>
+          <w:szCs w:val="28"/>
+        </w:rPr>
+        <w:t xml:space="preserve">nication. </w:t>
       </w:r>
       <w:r>
         <w:rPr>
@@ -18010,7 +18048,27 @@
           <w:sz w:val="20"/>
           <w:szCs w:val="20"/>
         </w:rPr>
-        <w:t xml:space="preserve"> OnModelCreating(ModelBuilder modelBuilder)</w:t>
+        <w:t xml:space="preserve"> OnModelCreating(</w:t>
+      </w:r>
+      <w:r>
+        <w:rPr>
+          <w:rFonts w:ascii="Consolas" w:hAnsi="Consolas" w:cs="Consolas"/>
+          <w:b/>
+          <w:color w:val="2B91AF"/>
+          <w:sz w:val="20"/>
+          <w:szCs w:val="20"/>
+        </w:rPr>
+        <w:t>ModelBuilder</w:t>
+      </w:r>
+      <w:r>
+        <w:rPr>
+          <w:rFonts w:ascii="Consolas" w:hAnsi="Consolas" w:cs="Consolas"/>
+          <w:b/>
+          <w:color w:val="000000"/>
+          <w:sz w:val="20"/>
+          <w:szCs w:val="20"/>
+        </w:rPr>
+        <w:t xml:space="preserve"> modelBuilder)</w:t>
       </w:r>
     </w:p>
     <w:p>
@@ -18204,7 +18262,37 @@
           <w:sz w:val="20"/>
           <w:szCs w:val="20"/>
         </w:rPr>
-        <w:t xml:space="preserve"> OnModelCreatingPartial(ModelBuilder modelBuilder);</w:t>
+        <w:t xml:space="preserve"> OnModelCreatingPartial(</w:t>
+      </w:r>
+      <w:r>
+        <w:rPr>
+          <w:rFonts w:ascii="Consolas" w:hAnsi="Consolas" w:cs="Consolas"/>
+          <w:b/>
+          <w:color w:val="2B91AF"/>
+          <w:sz w:val="20"/>
+          <w:szCs w:val="20"/>
+        </w:rPr>
+        <w:t>ModelBuilder</w:t>
+      </w:r>
+      <w:r>
+        <w:rPr>
+          <w:rFonts w:ascii="Consolas" w:hAnsi="Consolas" w:cs="Consolas"/>
+          <w:b/>
+          <w:color w:val="000000"/>
+          <w:sz w:val="20"/>
+          <w:szCs w:val="20"/>
+        </w:rPr>
+        <w:t xml:space="preserve"> </w:t>
+      </w:r>
+      <w:r>
+        <w:rPr>
+          <w:rFonts w:ascii="Consolas" w:hAnsi="Consolas" w:cs="Consolas"/>
+          <w:b/>
+          <w:color w:val="000000"/>
+          <w:sz w:val="20"/>
+          <w:szCs w:val="20"/>
+        </w:rPr>
+        <w:t>modelBuilder);</w:t>
       </w:r>
     </w:p>
     <w:p>
@@ -19325,8 +19413,6 @@
         </w:rPr>
         <w:t>fine-tuning of the model building</w:t>
       </w:r>
-      <w:bookmarkStart w:id="17" w:name="_GoBack"/>
-      <w:bookmarkEnd w:id="17"/>
       <w:r>
         <w:rPr>
           <w:sz w:val="28"/>
@@ -20310,11 +20396,11 @@
         <w:pStyle w:val="Overskrift3"/>
         <w:ind w:left="0"/>
       </w:pPr>
-      <w:bookmarkStart w:id="18" w:name="_Toc526425809"/>
+      <w:bookmarkStart w:id="17" w:name="_Toc526425809"/>
       <w:r>
         <w:t>Using the generated classes and properties</w:t>
       </w:r>
-      <w:bookmarkEnd w:id="18"/>
+      <w:bookmarkEnd w:id="17"/>
     </w:p>
     <w:p>
       <w:pPr>
@@ -20426,14 +20512,15 @@
           <w:color w:val="000000"/>
         </w:rPr>
       </w:pPr>
-      <w:bookmarkStart w:id="19" w:name="OLE_LINK129"/>
-      <w:bookmarkStart w:id="20" w:name="OLE_LINK130"/>
-      <w:bookmarkStart w:id="21" w:name="OLE_LINK131"/>
-      <w:bookmarkStart w:id="22" w:name="OLE_LINK136"/>
-      <w:bookmarkStart w:id="23" w:name="OLE_LINK137"/>
-      <w:bookmarkStart w:id="24" w:name="OLE_LINK185"/>
-      <w:bookmarkStart w:id="25" w:name="OLE_LINK1"/>
-      <w:bookmarkStart w:id="26" w:name="OLE_LINK2"/>
+      <w:bookmarkStart w:id="18" w:name="OLE_LINK129"/>
+      <w:bookmarkStart w:id="19" w:name="OLE_LINK130"/>
+      <w:bookmarkStart w:id="20" w:name="OLE_LINK131"/>
+      <w:bookmarkStart w:id="21" w:name="OLE_LINK136"/>
+      <w:bookmarkStart w:id="22" w:name="OLE_LINK137"/>
+      <w:bookmarkStart w:id="23" w:name="OLE_LINK185"/>
+      <w:bookmarkStart w:id="24" w:name="OLE_LINK1"/>
+      <w:bookmarkStart w:id="25" w:name="OLE_LINK2"/>
+      <w:bookmarkStart w:id="26" w:name="OLE_LINK3"/>
       <w:r>
         <w:rPr>
           <w:rFonts w:ascii="Consolas" w:hAnsi="Consolas" w:cs="Consolas"/>
@@ -20766,6 +20853,7 @@
         <w:t>}</w:t>
       </w:r>
     </w:p>
+    <w:bookmarkEnd w:id="18"/>
     <w:bookmarkEnd w:id="19"/>
     <w:bookmarkEnd w:id="20"/>
     <w:bookmarkEnd w:id="21"/>
@@ -31811,6 +31899,8 @@
       <w:pPr>
         <w:widowControl/>
       </w:pPr>
+      <w:bookmarkStart w:id="46" w:name="_GoBack"/>
+      <w:bookmarkEnd w:id="46"/>
     </w:p>
     <w:sectPr>
       <w:pgSz w:w="11907" w:h="16840"/>
@@ -31850,7 +31940,6 @@
         <w:docPartUnique/>
       </w:docPartObj>
     </w:sdtPr>
-    <w:sdtEndPr/>
     <w:sdtContent>
       <w:p>
         <w:pPr>
@@ -31871,7 +31960,7 @@
             <w:noProof/>
             <w:lang w:val="da-DK"/>
           </w:rPr>
-          <w:t>23</w:t>
+          <w:t>38</w:t>
         </w:r>
         <w:r>
           <w:fldChar w:fldCharType="end"/>
@@ -36077,7 +36166,7 @@
 </file>
 
 <file path=customXml/itemProps2.xml><?xml version="1.0" encoding="utf-8"?>
-<ds:datastoreItem xmlns:ds="http://schemas.openxmlformats.org/officeDocument/2006/customXml" ds:itemID="{9652B3DB-36CA-4106-AC90-F10B93EBA84A}">
+<ds:datastoreItem xmlns:ds="http://schemas.openxmlformats.org/officeDocument/2006/customXml" ds:itemID="{C954D4C5-DFBE-43B8-AF20-9C6B7A28F923}">
   <ds:schemaRefs>
     <ds:schemaRef ds:uri="http://schemas.openxmlformats.org/officeDocument/2006/bibliography"/>
   </ds:schemaRefs>

</xml_diff>